<commit_message>
Added Delivery of 4 CHF Updated Bill Template
</commit_message>
<xml_diff>
--- a/BearFoods.BL/Vorlagen/Vorlage_Rechnung.docx
+++ b/BearFoods.BL/Vorlagen/Vorlage_Rechnung.docx
@@ -1,6 +1,6 @@
 
 <file path=word/document.xml><?xml version="1.0" encoding="utf-8"?>
-<w:document xmlns:wpc="http://schemas.microsoft.com/office/word/2010/wordprocessingCanvas" xmlns:cx="http://schemas.microsoft.com/office/drawing/2014/chartex" xmlns:cx1="http://schemas.microsoft.com/office/drawing/2015/9/8/chartex" xmlns:mc="http://schemas.openxmlformats.org/markup-compatibility/2006" xmlns:o="urn:schemas-microsoft-com:office:office" xmlns:r="http://schemas.openxmlformats.org/officeDocument/2006/relationships" xmlns:m="http://schemas.openxmlformats.org/officeDocument/2006/math" xmlns:v="urn:schemas-microsoft-com:vml" xmlns:wp14="http://schemas.microsoft.com/office/word/2010/wordprocessingDrawing" xmlns:wp="http://schemas.openxmlformats.org/drawingml/2006/wordprocessingDrawing" xmlns:w10="urn:schemas-microsoft-com:office:word" xmlns:w="http://schemas.openxmlformats.org/wordprocessingml/2006/main" xmlns:w14="http://schemas.microsoft.com/office/word/2010/wordml" xmlns:w15="http://schemas.microsoft.com/office/word/2012/wordml" xmlns:w16se="http://schemas.microsoft.com/office/word/2015/wordml/symex" xmlns:wpg="http://schemas.microsoft.com/office/word/2010/wordprocessingGroup" xmlns:wpi="http://schemas.microsoft.com/office/word/2010/wordprocessingInk" xmlns:wne="http://schemas.microsoft.com/office/word/2006/wordml" xmlns:wps="http://schemas.microsoft.com/office/word/2010/wordprocessingShape" mc:Ignorable="w14 w15 w16se wp14">
+<w:document xmlns:wpc="http://schemas.microsoft.com/office/word/2010/wordprocessingCanvas" xmlns:cx="http://schemas.microsoft.com/office/drawing/2014/chartex" xmlns:cx1="http://schemas.microsoft.com/office/drawing/2015/9/8/chartex" xmlns:cx2="http://schemas.microsoft.com/office/drawing/2015/10/21/chartex" xmlns:cx3="http://schemas.microsoft.com/office/drawing/2016/5/9/chartex" xmlns:cx4="http://schemas.microsoft.com/office/drawing/2016/5/10/chartex" xmlns:cx5="http://schemas.microsoft.com/office/drawing/2016/5/11/chartex" xmlns:cx6="http://schemas.microsoft.com/office/drawing/2016/5/12/chartex" xmlns:cx7="http://schemas.microsoft.com/office/drawing/2016/5/13/chartex" xmlns:cx8="http://schemas.microsoft.com/office/drawing/2016/5/14/chartex" xmlns:mc="http://schemas.openxmlformats.org/markup-compatibility/2006" xmlns:aink="http://schemas.microsoft.com/office/drawing/2016/ink" xmlns:am3d="http://schemas.microsoft.com/office/drawing/2017/model3d" xmlns:o="urn:schemas-microsoft-com:office:office" xmlns:r="http://schemas.openxmlformats.org/officeDocument/2006/relationships" xmlns:m="http://schemas.openxmlformats.org/officeDocument/2006/math" xmlns:v="urn:schemas-microsoft-com:vml" xmlns:wp14="http://schemas.microsoft.com/office/word/2010/wordprocessingDrawing" xmlns:wp="http://schemas.openxmlformats.org/drawingml/2006/wordprocessingDrawing" xmlns:w10="urn:schemas-microsoft-com:office:word" xmlns:w="http://schemas.openxmlformats.org/wordprocessingml/2006/main" xmlns:w14="http://schemas.microsoft.com/office/word/2010/wordml" xmlns:w15="http://schemas.microsoft.com/office/word/2012/wordml" xmlns:w16cex="http://schemas.microsoft.com/office/word/2018/wordml/cex" xmlns:w16cid="http://schemas.microsoft.com/office/word/2016/wordml/cid" xmlns:w16="http://schemas.microsoft.com/office/word/2018/wordml" xmlns:w16sdtdh="http://schemas.microsoft.com/office/word/2020/wordml/sdtdatahash" xmlns:w16se="http://schemas.microsoft.com/office/word/2015/wordml/symex" xmlns:wpg="http://schemas.microsoft.com/office/word/2010/wordprocessingGroup" xmlns:wpi="http://schemas.microsoft.com/office/word/2010/wordprocessingInk" xmlns:wne="http://schemas.microsoft.com/office/word/2006/wordml" xmlns:wps="http://schemas.microsoft.com/office/word/2010/wordprocessingShape" mc:Ignorable="w14 w15 w16se w16cid w16 w16cex w16sdtdh wp14">
   <w:body>
     <w:tbl>
       <w:tblPr>
@@ -235,7 +235,7 @@
           </w:tcPr>
           <w:p>
             <w:pPr>
-              <w:pStyle w:val="Kopfzeile"/>
+              <w:pStyle w:val="Header"/>
               <w:tabs>
                 <w:tab w:val="clear" w:pos="4536"/>
                 <w:tab w:val="clear" w:pos="9072"/>
@@ -296,7 +296,7 @@
           </w:tcPr>
           <w:p>
             <w:pPr>
-              <w:pStyle w:val="Kopfzeile"/>
+              <w:pStyle w:val="Header"/>
               <w:tabs>
                 <w:tab w:val="clear" w:pos="4536"/>
                 <w:tab w:val="clear" w:pos="9072"/>
@@ -315,7 +315,7 @@
           </w:p>
           <w:p>
             <w:pPr>
-              <w:pStyle w:val="Kopfzeile"/>
+              <w:pStyle w:val="Header"/>
               <w:tabs>
                 <w:tab w:val="clear" w:pos="4536"/>
                 <w:tab w:val="clear" w:pos="9072"/>
@@ -334,7 +334,7 @@
           </w:p>
           <w:p>
             <w:pPr>
-              <w:pStyle w:val="Kopfzeile"/>
+              <w:pStyle w:val="Header"/>
               <w:tabs>
                 <w:tab w:val="clear" w:pos="4536"/>
                 <w:tab w:val="clear" w:pos="9072"/>
@@ -353,7 +353,7 @@
           </w:p>
           <w:p>
             <w:pPr>
-              <w:pStyle w:val="Kopfzeile"/>
+              <w:pStyle w:val="Header"/>
               <w:tabs>
                 <w:tab w:val="clear" w:pos="4536"/>
                 <w:tab w:val="clear" w:pos="9072"/>
@@ -366,7 +366,7 @@
           </w:p>
           <w:p>
             <w:pPr>
-              <w:pStyle w:val="Kopfzeile"/>
+              <w:pStyle w:val="Header"/>
               <w:tabs>
                 <w:tab w:val="clear" w:pos="4536"/>
                 <w:tab w:val="clear" w:pos="9072"/>
@@ -379,7 +379,7 @@
           </w:p>
           <w:p>
             <w:pPr>
-              <w:pStyle w:val="Kopfzeile"/>
+              <w:pStyle w:val="Header"/>
               <w:tabs>
                 <w:tab w:val="clear" w:pos="4536"/>
                 <w:tab w:val="clear" w:pos="9072"/>
@@ -420,7 +420,7 @@
           </w:tcPr>
           <w:p>
             <w:pPr>
-              <w:pStyle w:val="Kopfzeile"/>
+              <w:pStyle w:val="Header"/>
               <w:tabs>
                 <w:tab w:val="clear" w:pos="4536"/>
                 <w:tab w:val="clear" w:pos="9072"/>
@@ -444,7 +444,7 @@
           </w:tcPr>
           <w:p>
             <w:pPr>
-              <w:pStyle w:val="Kopfzeile"/>
+              <w:pStyle w:val="Header"/>
               <w:tabs>
                 <w:tab w:val="clear" w:pos="4536"/>
                 <w:tab w:val="clear" w:pos="9072"/>
@@ -485,16 +485,18 @@
               </w:rPr>
               <w:t>-</w:t>
             </w:r>
+            <w:proofErr w:type="spellStart"/>
             <w:r>
               <w:rPr>
                 <w:sz w:val="16"/>
               </w:rPr>
               <w:t>RechnungsNummer</w:t>
             </w:r>
-          </w:p>
-          <w:p>
-            <w:pPr>
-              <w:pStyle w:val="Kopfzeile"/>
+            <w:proofErr w:type="spellEnd"/>
+          </w:p>
+          <w:p>
+            <w:pPr>
+              <w:pStyle w:val="Header"/>
               <w:tabs>
                 <w:tab w:val="clear" w:pos="4536"/>
                 <w:tab w:val="clear" w:pos="9072"/>
@@ -530,6 +532,7 @@
               </w:rPr>
               <w:tab/>
             </w:r>
+            <w:proofErr w:type="spellStart"/>
             <w:r>
               <w:rPr>
                 <w:sz w:val="16"/>
@@ -537,10 +540,11 @@
               </w:rPr>
               <w:t>RechnungsDatum</w:t>
             </w:r>
-          </w:p>
-          <w:p>
-            <w:pPr>
-              <w:pStyle w:val="Kopfzeile"/>
+            <w:proofErr w:type="spellEnd"/>
+          </w:p>
+          <w:p>
+            <w:pPr>
+              <w:pStyle w:val="Header"/>
               <w:tabs>
                 <w:tab w:val="clear" w:pos="4536"/>
                 <w:tab w:val="clear" w:pos="9072"/>
@@ -575,16 +579,18 @@
               </w:rPr>
               <w:tab/>
             </w:r>
+            <w:proofErr w:type="spellStart"/>
             <w:r>
               <w:rPr>
                 <w:sz w:val="16"/>
               </w:rPr>
               <w:t>LieferDatum</w:t>
             </w:r>
-          </w:p>
-          <w:p>
-            <w:pPr>
-              <w:pStyle w:val="Kopfzeile"/>
+            <w:proofErr w:type="spellEnd"/>
+          </w:p>
+          <w:p>
+            <w:pPr>
+              <w:pStyle w:val="Header"/>
               <w:tabs>
                 <w:tab w:val="clear" w:pos="4536"/>
                 <w:tab w:val="clear" w:pos="9072"/>
@@ -598,7 +604,7 @@
           </w:p>
           <w:p>
             <w:pPr>
-              <w:pStyle w:val="Kopfzeile"/>
+              <w:pStyle w:val="Header"/>
               <w:tabs>
                 <w:tab w:val="clear" w:pos="4536"/>
                 <w:tab w:val="clear" w:pos="9072"/>
@@ -636,7 +642,7 @@
           </w:p>
           <w:p>
             <w:pPr>
-              <w:pStyle w:val="Kopfzeile"/>
+              <w:pStyle w:val="Header"/>
               <w:tabs>
                 <w:tab w:val="clear" w:pos="4536"/>
                 <w:tab w:val="clear" w:pos="9072"/>
@@ -674,7 +680,7 @@
           </w:p>
           <w:p>
             <w:pPr>
-              <w:pStyle w:val="Kopfzeile"/>
+              <w:pStyle w:val="Header"/>
               <w:tabs>
                 <w:tab w:val="clear" w:pos="4536"/>
                 <w:tab w:val="clear" w:pos="9072"/>
@@ -718,7 +724,7 @@
           </w:p>
           <w:p>
             <w:pPr>
-              <w:pStyle w:val="Kopfzeile"/>
+              <w:pStyle w:val="Header"/>
               <w:tabs>
                 <w:tab w:val="clear" w:pos="4536"/>
                 <w:tab w:val="clear" w:pos="9072"/>
@@ -743,7 +749,7 @@
           </w:tcPr>
           <w:p>
             <w:pPr>
-              <w:pStyle w:val="Kopfzeile"/>
+              <w:pStyle w:val="Header"/>
               <w:tabs>
                 <w:tab w:val="clear" w:pos="4536"/>
                 <w:tab w:val="clear" w:pos="9072"/>
@@ -770,7 +776,7 @@
     </w:p>
     <w:tbl>
       <w:tblPr>
-        <w:tblStyle w:val="Tabellenraster"/>
+        <w:tblStyle w:val="TableGrid"/>
         <w:tblpPr w:leftFromText="180" w:rightFromText="180" w:vertAnchor="text" w:horzAnchor="margin" w:tblpY="106"/>
         <w:tblW w:w="0" w:type="auto"/>
         <w:tblBorders>
@@ -840,7 +846,7 @@
     </w:p>
     <w:tbl>
       <w:tblPr>
-        <w:tblStyle w:val="Listentabelle3Akzent3"/>
+        <w:tblStyle w:val="ListTable3-Accent3"/>
         <w:tblpPr w:leftFromText="141" w:rightFromText="141" w:vertAnchor="page" w:horzAnchor="margin" w:tblpY="7401"/>
         <w:tblW w:w="0" w:type="auto"/>
         <w:tblLook w:val="04A0" w:firstRow="1" w:lastRow="0" w:firstColumn="1" w:lastColumn="0" w:noHBand="0" w:noVBand="1"/>
@@ -1032,6 +1038,7 @@
                 <w:sz w:val="20"/>
               </w:rPr>
             </w:pPr>
+            <w:proofErr w:type="spellStart"/>
             <w:r>
               <w:rPr>
                 <w:rFonts w:cs="Arial"/>
@@ -1039,6 +1046,7 @@
               </w:rPr>
               <w:t>MengeBBQ</w:t>
             </w:r>
+            <w:proofErr w:type="spellEnd"/>
           </w:p>
         </w:tc>
         <w:tc>
@@ -1057,12 +1065,21 @@
                 <w:sz w:val="20"/>
               </w:rPr>
             </w:pPr>
-            <w:r>
-              <w:rPr>
-                <w:rFonts w:cs="Arial"/>
-                <w:sz w:val="20"/>
-              </w:rPr>
-              <w:t>EinzelpreisBBQ CHF</w:t>
+            <w:proofErr w:type="spellStart"/>
+            <w:r>
+              <w:rPr>
+                <w:rFonts w:cs="Arial"/>
+                <w:sz w:val="20"/>
+              </w:rPr>
+              <w:t>EinzelpreisBBQ</w:t>
+            </w:r>
+            <w:proofErr w:type="spellEnd"/>
+            <w:r>
+              <w:rPr>
+                <w:rFonts w:cs="Arial"/>
+                <w:sz w:val="20"/>
+              </w:rPr>
+              <w:t xml:space="preserve"> CHF</w:t>
             </w:r>
           </w:p>
         </w:tc>
@@ -1082,6 +1099,7 @@
                 <w:sz w:val="20"/>
               </w:rPr>
             </w:pPr>
+            <w:proofErr w:type="spellStart"/>
             <w:r>
               <w:rPr>
                 <w:rFonts w:cs="Arial"/>
@@ -1089,6 +1107,7 @@
               </w:rPr>
               <w:t>TotalBBQ</w:t>
             </w:r>
+            <w:proofErr w:type="spellEnd"/>
             <w:r>
               <w:rPr>
                 <w:rFonts w:cs="Arial"/>
@@ -1158,6 +1177,7 @@
                 <w:sz w:val="20"/>
               </w:rPr>
             </w:pPr>
+            <w:proofErr w:type="spellStart"/>
             <w:r>
               <w:rPr>
                 <w:rFonts w:cs="Arial"/>
@@ -1165,6 +1185,7 @@
               </w:rPr>
               <w:t>MengePizza</w:t>
             </w:r>
+            <w:proofErr w:type="spellEnd"/>
           </w:p>
         </w:tc>
         <w:tc>
@@ -1183,12 +1204,21 @@
                 <w:sz w:val="20"/>
               </w:rPr>
             </w:pPr>
-            <w:r>
-              <w:rPr>
-                <w:rFonts w:cs="Arial"/>
-                <w:sz w:val="20"/>
-              </w:rPr>
-              <w:t>EinzelpreisPizza CHF</w:t>
+            <w:proofErr w:type="spellStart"/>
+            <w:r>
+              <w:rPr>
+                <w:rFonts w:cs="Arial"/>
+                <w:sz w:val="20"/>
+              </w:rPr>
+              <w:t>EinzelpreisPizza</w:t>
+            </w:r>
+            <w:proofErr w:type="spellEnd"/>
+            <w:r>
+              <w:rPr>
+                <w:rFonts w:cs="Arial"/>
+                <w:sz w:val="20"/>
+              </w:rPr>
+              <w:t xml:space="preserve"> CHF</w:t>
             </w:r>
           </w:p>
         </w:tc>
@@ -1208,12 +1238,21 @@
                 <w:sz w:val="20"/>
               </w:rPr>
             </w:pPr>
-            <w:r>
-              <w:rPr>
-                <w:rFonts w:cs="Arial"/>
-                <w:sz w:val="20"/>
-              </w:rPr>
-              <w:t>TotalPizza CHF</w:t>
+            <w:proofErr w:type="spellStart"/>
+            <w:r>
+              <w:rPr>
+                <w:rFonts w:cs="Arial"/>
+                <w:sz w:val="20"/>
+              </w:rPr>
+              <w:t>TotalPizza</w:t>
+            </w:r>
+            <w:proofErr w:type="spellEnd"/>
+            <w:r>
+              <w:rPr>
+                <w:rFonts w:cs="Arial"/>
+                <w:sz w:val="20"/>
+              </w:rPr>
+              <w:t xml:space="preserve"> CHF</w:t>
             </w:r>
           </w:p>
         </w:tc>
@@ -1265,6 +1304,7 @@
                 <w:sz w:val="20"/>
               </w:rPr>
             </w:pPr>
+            <w:proofErr w:type="spellStart"/>
             <w:r>
               <w:rPr>
                 <w:rFonts w:cs="Arial"/>
@@ -1272,6 +1312,7 @@
               </w:rPr>
               <w:t>MengeJus</w:t>
             </w:r>
+            <w:proofErr w:type="spellEnd"/>
           </w:p>
         </w:tc>
         <w:tc>
@@ -1290,12 +1331,21 @@
                 <w:sz w:val="20"/>
               </w:rPr>
             </w:pPr>
-            <w:r>
-              <w:rPr>
-                <w:rFonts w:cs="Arial"/>
-                <w:sz w:val="20"/>
-              </w:rPr>
-              <w:t>EinzelpreisJus CHF</w:t>
+            <w:proofErr w:type="spellStart"/>
+            <w:r>
+              <w:rPr>
+                <w:rFonts w:cs="Arial"/>
+                <w:sz w:val="20"/>
+              </w:rPr>
+              <w:t>EinzelpreisJus</w:t>
+            </w:r>
+            <w:proofErr w:type="spellEnd"/>
+            <w:r>
+              <w:rPr>
+                <w:rFonts w:cs="Arial"/>
+                <w:sz w:val="20"/>
+              </w:rPr>
+              <w:t xml:space="preserve"> CHF</w:t>
             </w:r>
           </w:p>
         </w:tc>
@@ -1315,12 +1365,21 @@
                 <w:sz w:val="20"/>
               </w:rPr>
             </w:pPr>
-            <w:r>
-              <w:rPr>
-                <w:rFonts w:cs="Arial"/>
-                <w:sz w:val="20"/>
-              </w:rPr>
-              <w:t>TotalJus CHF</w:t>
+            <w:proofErr w:type="spellStart"/>
+            <w:r>
+              <w:rPr>
+                <w:rFonts w:cs="Arial"/>
+                <w:sz w:val="20"/>
+              </w:rPr>
+              <w:t>TotalJus</w:t>
+            </w:r>
+            <w:proofErr w:type="spellEnd"/>
+            <w:r>
+              <w:rPr>
+                <w:rFonts w:cs="Arial"/>
+                <w:sz w:val="20"/>
+              </w:rPr>
+              <w:t xml:space="preserve"> CHF</w:t>
             </w:r>
           </w:p>
         </w:tc>
@@ -1378,6 +1437,7 @@
                 <w:sz w:val="20"/>
               </w:rPr>
             </w:pPr>
+            <w:proofErr w:type="spellStart"/>
             <w:r>
               <w:rPr>
                 <w:rFonts w:cs="Arial"/>
@@ -1385,6 +1445,7 @@
               </w:rPr>
               <w:t>MengeJusSmall</w:t>
             </w:r>
+            <w:proofErr w:type="spellEnd"/>
           </w:p>
         </w:tc>
         <w:tc>
@@ -1403,12 +1464,21 @@
                 <w:sz w:val="20"/>
               </w:rPr>
             </w:pPr>
-            <w:r>
-              <w:rPr>
-                <w:rFonts w:cs="Arial"/>
-                <w:sz w:val="20"/>
-              </w:rPr>
-              <w:t>EinzelpreisJusSmall CHF</w:t>
+            <w:proofErr w:type="spellStart"/>
+            <w:r>
+              <w:rPr>
+                <w:rFonts w:cs="Arial"/>
+                <w:sz w:val="20"/>
+              </w:rPr>
+              <w:t>EinzelpreisJusSmall</w:t>
+            </w:r>
+            <w:proofErr w:type="spellEnd"/>
+            <w:r>
+              <w:rPr>
+                <w:rFonts w:cs="Arial"/>
+                <w:sz w:val="20"/>
+              </w:rPr>
+              <w:t xml:space="preserve"> CHF</w:t>
             </w:r>
           </w:p>
         </w:tc>
@@ -1428,12 +1498,21 @@
                 <w:sz w:val="20"/>
               </w:rPr>
             </w:pPr>
-            <w:r>
-              <w:rPr>
-                <w:rFonts w:cs="Arial"/>
-                <w:sz w:val="20"/>
-              </w:rPr>
-              <w:t>TotalJusSmall CHF</w:t>
+            <w:proofErr w:type="spellStart"/>
+            <w:r>
+              <w:rPr>
+                <w:rFonts w:cs="Arial"/>
+                <w:sz w:val="20"/>
+              </w:rPr>
+              <w:t>TotalJusSmall</w:t>
+            </w:r>
+            <w:proofErr w:type="spellEnd"/>
+            <w:r>
+              <w:rPr>
+                <w:rFonts w:cs="Arial"/>
+                <w:sz w:val="20"/>
+              </w:rPr>
+              <w:t xml:space="preserve"> CHF</w:t>
             </w:r>
           </w:p>
         </w:tc>
@@ -1492,6 +1571,7 @@
                 <w:sz w:val="20"/>
               </w:rPr>
             </w:pPr>
+            <w:proofErr w:type="spellStart"/>
             <w:r>
               <w:rPr>
                 <w:rFonts w:cs="Arial"/>
@@ -1499,6 +1579,7 @@
               </w:rPr>
               <w:t>MengeBBQSmall</w:t>
             </w:r>
+            <w:proofErr w:type="spellEnd"/>
           </w:p>
         </w:tc>
         <w:tc>
@@ -1517,12 +1598,21 @@
                 <w:sz w:val="20"/>
               </w:rPr>
             </w:pPr>
-            <w:r>
-              <w:rPr>
-                <w:rFonts w:cs="Arial"/>
-                <w:sz w:val="20"/>
-              </w:rPr>
-              <w:t>EinzelpreisBBQSmall CHF</w:t>
+            <w:proofErr w:type="spellStart"/>
+            <w:r>
+              <w:rPr>
+                <w:rFonts w:cs="Arial"/>
+                <w:sz w:val="20"/>
+              </w:rPr>
+              <w:t>EinzelpreisBBQSmall</w:t>
+            </w:r>
+            <w:proofErr w:type="spellEnd"/>
+            <w:r>
+              <w:rPr>
+                <w:rFonts w:cs="Arial"/>
+                <w:sz w:val="20"/>
+              </w:rPr>
+              <w:t xml:space="preserve"> CHF</w:t>
             </w:r>
           </w:p>
         </w:tc>
@@ -1542,12 +1632,21 @@
                 <w:sz w:val="20"/>
               </w:rPr>
             </w:pPr>
-            <w:r>
-              <w:rPr>
-                <w:rFonts w:cs="Arial"/>
-                <w:sz w:val="20"/>
-              </w:rPr>
-              <w:t>TotalBBQSmall CHF</w:t>
+            <w:proofErr w:type="spellStart"/>
+            <w:r>
+              <w:rPr>
+                <w:rFonts w:cs="Arial"/>
+                <w:sz w:val="20"/>
+              </w:rPr>
+              <w:t>TotalBBQSmall</w:t>
+            </w:r>
+            <w:proofErr w:type="spellEnd"/>
+            <w:r>
+              <w:rPr>
+                <w:rFonts w:cs="Arial"/>
+                <w:sz w:val="20"/>
+              </w:rPr>
+              <w:t xml:space="preserve"> CHF</w:t>
             </w:r>
           </w:p>
         </w:tc>
@@ -1560,6 +1659,10 @@
           <w:tcPr>
             <w:cnfStyle w:val="001000000000" w:firstRow="0" w:lastRow="0" w:firstColumn="1" w:lastColumn="0" w:oddVBand="0" w:evenVBand="0" w:oddHBand="0" w:evenHBand="0" w:firstRowFirstColumn="0" w:firstRowLastColumn="0" w:lastRowFirstColumn="0" w:lastRowLastColumn="0"/>
             <w:tcW w:w="2065" w:type="dxa"/>
+            <w:tcBorders>
+              <w:top w:val="single" w:sz="4" w:space="0" w:color="A5A5A5" w:themeColor="accent3"/>
+              <w:bottom w:val="single" w:sz="4" w:space="0" w:color="auto"/>
+            </w:tcBorders>
           </w:tcPr>
           <w:p>
             <w:pPr>
@@ -1607,6 +1710,10 @@
         <w:tc>
           <w:tcPr>
             <w:tcW w:w="2430" w:type="dxa"/>
+            <w:tcBorders>
+              <w:top w:val="single" w:sz="4" w:space="0" w:color="A5A5A5" w:themeColor="accent3"/>
+              <w:bottom w:val="single" w:sz="4" w:space="0" w:color="auto"/>
+            </w:tcBorders>
           </w:tcPr>
           <w:p>
             <w:pPr>
@@ -1625,6 +1732,10 @@
         <w:tc>
           <w:tcPr>
             <w:tcW w:w="2520" w:type="dxa"/>
+            <w:tcBorders>
+              <w:top w:val="single" w:sz="4" w:space="0" w:color="A5A5A5" w:themeColor="accent3"/>
+              <w:bottom w:val="single" w:sz="4" w:space="0" w:color="auto"/>
+            </w:tcBorders>
           </w:tcPr>
           <w:p>
             <w:pPr>
@@ -1643,6 +1754,10 @@
         <w:tc>
           <w:tcPr>
             <w:tcW w:w="2197" w:type="dxa"/>
+            <w:tcBorders>
+              <w:top w:val="single" w:sz="4" w:space="0" w:color="A5A5A5" w:themeColor="accent3"/>
+              <w:bottom w:val="single" w:sz="4" w:space="0" w:color="auto"/>
+            </w:tcBorders>
           </w:tcPr>
           <w:p>
             <w:pPr>
@@ -1656,6 +1771,7 @@
                 <w:sz w:val="20"/>
               </w:rPr>
             </w:pPr>
+            <w:proofErr w:type="spellStart"/>
             <w:r>
               <w:rPr>
                 <w:rFonts w:cs="Arial"/>
@@ -1663,6 +1779,7 @@
               </w:rPr>
               <w:t>SubTotal</w:t>
             </w:r>
+            <w:proofErr w:type="spellEnd"/>
             <w:r>
               <w:rPr>
                 <w:rFonts w:cs="Arial"/>
@@ -1676,6 +1793,151 @@
       <w:tr>
         <w:trPr>
           <w:cnfStyle w:val="000000100000" w:firstRow="0" w:lastRow="0" w:firstColumn="0" w:lastColumn="0" w:oddVBand="0" w:evenVBand="0" w:oddHBand="1" w:evenHBand="0" w:firstRowFirstColumn="0" w:firstRowLastColumn="0" w:lastRowFirstColumn="0" w:lastRowLastColumn="0"/>
+          <w:trHeight w:val="666"/>
+        </w:trPr>
+        <w:tc>
+          <w:tcPr>
+            <w:cnfStyle w:val="001000000000" w:firstRow="0" w:lastRow="0" w:firstColumn="1" w:lastColumn="0" w:oddVBand="0" w:evenVBand="0" w:oddHBand="0" w:evenHBand="0" w:firstRowFirstColumn="0" w:firstRowLastColumn="0" w:lastRowFirstColumn="0" w:lastRowLastColumn="0"/>
+            <w:tcW w:w="2065" w:type="dxa"/>
+            <w:tcBorders>
+              <w:top w:val="single" w:sz="4" w:space="0" w:color="auto"/>
+            </w:tcBorders>
+          </w:tcPr>
+          <w:p>
+            <w:pPr>
+              <w:tabs>
+                <w:tab w:val="left" w:pos="945"/>
+              </w:tabs>
+              <w:rPr>
+                <w:rFonts w:cs="Arial"/>
+                <w:b w:val="0"/>
+                <w:bCs w:val="0"/>
+                <w:sz w:val="20"/>
+              </w:rPr>
+            </w:pPr>
+            <w:r>
+              <w:rPr>
+                <w:rFonts w:cs="Arial"/>
+                <w:b w:val="0"/>
+                <w:bCs w:val="0"/>
+                <w:sz w:val="20"/>
+              </w:rPr>
+              <w:t>L</w:t>
+            </w:r>
+            <w:r>
+              <w:rPr>
+                <w:rFonts w:cs="Arial"/>
+                <w:b w:val="0"/>
+                <w:bCs w:val="0"/>
+                <w:sz w:val="20"/>
+              </w:rPr>
+              <w:t>i</w:t>
+            </w:r>
+            <w:r>
+              <w:rPr>
+                <w:rFonts w:cs="Arial"/>
+                <w:b w:val="0"/>
+                <w:bCs w:val="0"/>
+                <w:sz w:val="20"/>
+              </w:rPr>
+              <w:t>eferung</w:t>
+            </w:r>
+          </w:p>
+        </w:tc>
+        <w:tc>
+          <w:tcPr>
+            <w:tcW w:w="2430" w:type="dxa"/>
+            <w:tcBorders>
+              <w:top w:val="single" w:sz="4" w:space="0" w:color="auto"/>
+            </w:tcBorders>
+          </w:tcPr>
+          <w:p>
+            <w:pPr>
+              <w:tabs>
+                <w:tab w:val="left" w:pos="945"/>
+              </w:tabs>
+              <w:jc w:val="right"/>
+              <w:cnfStyle w:val="000000100000" w:firstRow="0" w:lastRow="0" w:firstColumn="0" w:lastColumn="0" w:oddVBand="0" w:evenVBand="0" w:oddHBand="1" w:evenHBand="0" w:firstRowFirstColumn="0" w:firstRowLastColumn="0" w:lastRowFirstColumn="0" w:lastRowLastColumn="0"/>
+              <w:rPr>
+                <w:rFonts w:cs="Arial"/>
+                <w:sz w:val="20"/>
+              </w:rPr>
+            </w:pPr>
+          </w:p>
+        </w:tc>
+        <w:tc>
+          <w:tcPr>
+            <w:tcW w:w="2520" w:type="dxa"/>
+            <w:tcBorders>
+              <w:top w:val="single" w:sz="4" w:space="0" w:color="auto"/>
+            </w:tcBorders>
+          </w:tcPr>
+          <w:p>
+            <w:pPr>
+              <w:tabs>
+                <w:tab w:val="left" w:pos="945"/>
+              </w:tabs>
+              <w:jc w:val="right"/>
+              <w:cnfStyle w:val="000000100000" w:firstRow="0" w:lastRow="0" w:firstColumn="0" w:lastColumn="0" w:oddVBand="0" w:evenVBand="0" w:oddHBand="1" w:evenHBand="0" w:firstRowFirstColumn="0" w:firstRowLastColumn="0" w:lastRowFirstColumn="0" w:lastRowLastColumn="0"/>
+              <w:rPr>
+                <w:rFonts w:cs="Arial"/>
+                <w:sz w:val="20"/>
+              </w:rPr>
+            </w:pPr>
+            <w:r>
+              <w:rPr>
+                <w:rFonts w:cs="Arial"/>
+                <w:sz w:val="20"/>
+              </w:rPr>
+              <w:t>4</w:t>
+            </w:r>
+            <w:r>
+              <w:rPr>
+                <w:rFonts w:cs="Arial"/>
+                <w:sz w:val="20"/>
+              </w:rPr>
+              <w:t xml:space="preserve"> CHF</w:t>
+            </w:r>
+          </w:p>
+        </w:tc>
+        <w:tc>
+          <w:tcPr>
+            <w:tcW w:w="2197" w:type="dxa"/>
+            <w:tcBorders>
+              <w:top w:val="single" w:sz="4" w:space="0" w:color="auto"/>
+            </w:tcBorders>
+          </w:tcPr>
+          <w:p>
+            <w:pPr>
+              <w:tabs>
+                <w:tab w:val="left" w:pos="945"/>
+              </w:tabs>
+              <w:jc w:val="right"/>
+              <w:cnfStyle w:val="000000100000" w:firstRow="0" w:lastRow="0" w:firstColumn="0" w:lastColumn="0" w:oddVBand="0" w:evenVBand="0" w:oddHBand="1" w:evenHBand="0" w:firstRowFirstColumn="0" w:firstRowLastColumn="0" w:lastRowFirstColumn="0" w:lastRowLastColumn="0"/>
+              <w:rPr>
+                <w:rFonts w:cs="Arial"/>
+                <w:sz w:val="20"/>
+              </w:rPr>
+            </w:pPr>
+            <w:r>
+              <w:rPr>
+                <w:rFonts w:cs="Arial"/>
+                <w:sz w:val="20"/>
+              </w:rPr>
+              <w:t>4</w:t>
+            </w:r>
+            <w:r>
+              <w:rPr>
+                <w:rFonts w:cs="Arial"/>
+                <w:sz w:val="20"/>
+              </w:rPr>
+              <w:t xml:space="preserve"> CHF</w:t>
+            </w:r>
+          </w:p>
+        </w:tc>
+      </w:tr>
+      <w:tr>
+        <w:trPr>
           <w:trHeight w:val="321"/>
         </w:trPr>
         <w:tc>
@@ -1711,7 +1973,7 @@
               <w:tabs>
                 <w:tab w:val="left" w:pos="945"/>
               </w:tabs>
-              <w:cnfStyle w:val="000000100000" w:firstRow="0" w:lastRow="0" w:firstColumn="0" w:lastColumn="0" w:oddVBand="0" w:evenVBand="0" w:oddHBand="1" w:evenHBand="0" w:firstRowFirstColumn="0" w:firstRowLastColumn="0" w:lastRowFirstColumn="0" w:lastRowLastColumn="0"/>
+              <w:cnfStyle w:val="000000000000" w:firstRow="0" w:lastRow="0" w:firstColumn="0" w:lastColumn="0" w:oddVBand="0" w:evenVBand="0" w:oddHBand="0" w:evenHBand="0" w:firstRowFirstColumn="0" w:firstRowLastColumn="0" w:lastRowFirstColumn="0" w:lastRowLastColumn="0"/>
               <w:rPr>
                 <w:rFonts w:cs="Arial"/>
                 <w:sz w:val="20"/>
@@ -1728,7 +1990,7 @@
               <w:tabs>
                 <w:tab w:val="left" w:pos="945"/>
               </w:tabs>
-              <w:cnfStyle w:val="000000100000" w:firstRow="0" w:lastRow="0" w:firstColumn="0" w:lastColumn="0" w:oddVBand="0" w:evenVBand="0" w:oddHBand="1" w:evenHBand="0" w:firstRowFirstColumn="0" w:firstRowLastColumn="0" w:lastRowFirstColumn="0" w:lastRowLastColumn="0"/>
+              <w:cnfStyle w:val="000000000000" w:firstRow="0" w:lastRow="0" w:firstColumn="0" w:lastColumn="0" w:oddVBand="0" w:evenVBand="0" w:oddHBand="0" w:evenHBand="0" w:firstRowFirstColumn="0" w:firstRowLastColumn="0" w:lastRowFirstColumn="0" w:lastRowLastColumn="0"/>
               <w:rPr>
                 <w:rFonts w:cs="Arial"/>
                 <w:sz w:val="20"/>
@@ -1746,7 +2008,7 @@
                 <w:tab w:val="left" w:pos="945"/>
               </w:tabs>
               <w:jc w:val="right"/>
-              <w:cnfStyle w:val="000000100000" w:firstRow="0" w:lastRow="0" w:firstColumn="0" w:lastColumn="0" w:oddVBand="0" w:evenVBand="0" w:oddHBand="1" w:evenHBand="0" w:firstRowFirstColumn="0" w:firstRowLastColumn="0" w:lastRowFirstColumn="0" w:lastRowLastColumn="0"/>
+              <w:cnfStyle w:val="000000000000" w:firstRow="0" w:lastRow="0" w:firstColumn="0" w:lastColumn="0" w:oddVBand="0" w:evenVBand="0" w:oddHBand="0" w:evenHBand="0" w:firstRowFirstColumn="0" w:firstRowLastColumn="0" w:lastRowFirstColumn="0" w:lastRowLastColumn="0"/>
               <w:rPr>
                 <w:rFonts w:cs="Arial"/>
                 <w:sz w:val="20"/>
@@ -1798,7 +2060,7 @@
     </w:p>
     <w:tbl>
       <w:tblPr>
-        <w:tblStyle w:val="Tabellenraster"/>
+        <w:tblStyle w:val="TableGrid"/>
         <w:tblW w:w="0" w:type="auto"/>
         <w:tblBorders>
           <w:left w:val="none" w:sz="0" w:space="0" w:color="auto"/>
@@ -1895,8 +2157,17 @@
           <w:rFonts w:cs="Arial"/>
           <w:sz w:val="20"/>
         </w:rPr>
-        <w:t>Freundliche Grüsse</w:t>
+        <w:t xml:space="preserve">Freundliche </w:t>
       </w:r>
+      <w:proofErr w:type="spellStart"/>
+      <w:r>
+        <w:rPr>
+          <w:rFonts w:cs="Arial"/>
+          <w:sz w:val="20"/>
+        </w:rPr>
+        <w:t>Grüsse</w:t>
+      </w:r>
+      <w:proofErr w:type="spellEnd"/>
     </w:p>
     <w:p>
       <w:pPr>
@@ -1931,8 +2202,6 @@
         </w:rPr>
         <w:t xml:space="preserve"> </w:t>
       </w:r>
-      <w:bookmarkStart w:id="0" w:name="_GoBack"/>
-      <w:bookmarkEnd w:id="0"/>
       <w:r>
         <w:rPr>
           <w:rFonts w:cs="Arial"/>
@@ -1942,12 +2211,7 @@
       </w:r>
     </w:p>
     <w:sectPr>
-      <w:headerReference w:type="even" r:id="rId7"/>
-      <w:headerReference w:type="default" r:id="rId8"/>
-      <w:footerReference w:type="even" r:id="rId9"/>
-      <w:footerReference w:type="default" r:id="rId10"/>
-      <w:headerReference w:type="first" r:id="rId11"/>
-      <w:footerReference w:type="first" r:id="rId12"/>
+      <w:footerReference w:type="default" r:id="rId7"/>
       <w:pgSz w:w="11907" w:h="16840"/>
       <w:pgMar w:top="567" w:right="1134" w:bottom="1985" w:left="1418" w:header="283" w:footer="567" w:gutter="0"/>
       <w:pgNumType w:start="1"/>
@@ -1959,7 +2223,7 @@
 </file>
 
 <file path=word/endnotes.xml><?xml version="1.0" encoding="utf-8"?>
-<w:endnotes xmlns:wpc="http://schemas.microsoft.com/office/word/2010/wordprocessingCanvas" xmlns:cx="http://schemas.microsoft.com/office/drawing/2014/chartex" xmlns:cx1="http://schemas.microsoft.com/office/drawing/2015/9/8/chartex" xmlns:mc="http://schemas.openxmlformats.org/markup-compatibility/2006" xmlns:o="urn:schemas-microsoft-com:office:office" xmlns:r="http://schemas.openxmlformats.org/officeDocument/2006/relationships" xmlns:m="http://schemas.openxmlformats.org/officeDocument/2006/math" xmlns:v="urn:schemas-microsoft-com:vml" xmlns:wp14="http://schemas.microsoft.com/office/word/2010/wordprocessingDrawing" xmlns:wp="http://schemas.openxmlformats.org/drawingml/2006/wordprocessingDrawing" xmlns:w10="urn:schemas-microsoft-com:office:word" xmlns:w="http://schemas.openxmlformats.org/wordprocessingml/2006/main" xmlns:w14="http://schemas.microsoft.com/office/word/2010/wordml" xmlns:w15="http://schemas.microsoft.com/office/word/2012/wordml" xmlns:w16se="http://schemas.microsoft.com/office/word/2015/wordml/symex" xmlns:wpg="http://schemas.microsoft.com/office/word/2010/wordprocessingGroup" xmlns:wpi="http://schemas.microsoft.com/office/word/2010/wordprocessingInk" xmlns:wne="http://schemas.microsoft.com/office/word/2006/wordml" xmlns:wps="http://schemas.microsoft.com/office/word/2010/wordprocessingShape" mc:Ignorable="w14 w15 w16se wp14">
+<w:endnotes xmlns:wpc="http://schemas.microsoft.com/office/word/2010/wordprocessingCanvas" xmlns:cx="http://schemas.microsoft.com/office/drawing/2014/chartex" xmlns:cx1="http://schemas.microsoft.com/office/drawing/2015/9/8/chartex" xmlns:cx2="http://schemas.microsoft.com/office/drawing/2015/10/21/chartex" xmlns:cx3="http://schemas.microsoft.com/office/drawing/2016/5/9/chartex" xmlns:cx4="http://schemas.microsoft.com/office/drawing/2016/5/10/chartex" xmlns:cx5="http://schemas.microsoft.com/office/drawing/2016/5/11/chartex" xmlns:cx6="http://schemas.microsoft.com/office/drawing/2016/5/12/chartex" xmlns:cx7="http://schemas.microsoft.com/office/drawing/2016/5/13/chartex" xmlns:cx8="http://schemas.microsoft.com/office/drawing/2016/5/14/chartex" xmlns:mc="http://schemas.openxmlformats.org/markup-compatibility/2006" xmlns:aink="http://schemas.microsoft.com/office/drawing/2016/ink" xmlns:am3d="http://schemas.microsoft.com/office/drawing/2017/model3d" xmlns:o="urn:schemas-microsoft-com:office:office" xmlns:r="http://schemas.openxmlformats.org/officeDocument/2006/relationships" xmlns:m="http://schemas.openxmlformats.org/officeDocument/2006/math" xmlns:v="urn:schemas-microsoft-com:vml" xmlns:wp14="http://schemas.microsoft.com/office/word/2010/wordprocessingDrawing" xmlns:wp="http://schemas.openxmlformats.org/drawingml/2006/wordprocessingDrawing" xmlns:w10="urn:schemas-microsoft-com:office:word" xmlns:w="http://schemas.openxmlformats.org/wordprocessingml/2006/main" xmlns:w14="http://schemas.microsoft.com/office/word/2010/wordml" xmlns:w15="http://schemas.microsoft.com/office/word/2012/wordml" xmlns:w16cex="http://schemas.microsoft.com/office/word/2018/wordml/cex" xmlns:w16cid="http://schemas.microsoft.com/office/word/2016/wordml/cid" xmlns:w16="http://schemas.microsoft.com/office/word/2018/wordml" xmlns:w16sdtdh="http://schemas.microsoft.com/office/word/2020/wordml/sdtdatahash" xmlns:w16se="http://schemas.microsoft.com/office/word/2015/wordml/symex" xmlns:wpg="http://schemas.microsoft.com/office/word/2010/wordprocessingGroup" xmlns:wpi="http://schemas.microsoft.com/office/word/2010/wordprocessingInk" xmlns:wne="http://schemas.microsoft.com/office/word/2006/wordml" xmlns:wps="http://schemas.microsoft.com/office/word/2010/wordprocessingShape" mc:Ignorable="w14 w15 w16se w16cid w16 w16cex w16sdtdh wp14">
   <w:endnote w:type="separator" w:id="-1">
     <w:p>
       <w:r>
@@ -1978,17 +2242,7 @@
 </file>
 
 <file path=word/footer1.xml><?xml version="1.0" encoding="utf-8"?>
-<w:ftr xmlns:wpc="http://schemas.microsoft.com/office/word/2010/wordprocessingCanvas" xmlns:cx="http://schemas.microsoft.com/office/drawing/2014/chartex" xmlns:cx1="http://schemas.microsoft.com/office/drawing/2015/9/8/chartex" xmlns:mc="http://schemas.openxmlformats.org/markup-compatibility/2006" xmlns:o="urn:schemas-microsoft-com:office:office" xmlns:r="http://schemas.openxmlformats.org/officeDocument/2006/relationships" xmlns:m="http://schemas.openxmlformats.org/officeDocument/2006/math" xmlns:v="urn:schemas-microsoft-com:vml" xmlns:wp14="http://schemas.microsoft.com/office/word/2010/wordprocessingDrawing" xmlns:wp="http://schemas.openxmlformats.org/drawingml/2006/wordprocessingDrawing" xmlns:w10="urn:schemas-microsoft-com:office:word" xmlns:w="http://schemas.openxmlformats.org/wordprocessingml/2006/main" xmlns:w14="http://schemas.microsoft.com/office/word/2010/wordml" xmlns:w15="http://schemas.microsoft.com/office/word/2012/wordml" xmlns:w16se="http://schemas.microsoft.com/office/word/2015/wordml/symex" xmlns:wpg="http://schemas.microsoft.com/office/word/2010/wordprocessingGroup" xmlns:wpi="http://schemas.microsoft.com/office/word/2010/wordprocessingInk" xmlns:wne="http://schemas.microsoft.com/office/word/2006/wordml" xmlns:wps="http://schemas.microsoft.com/office/word/2010/wordprocessingShape" mc:Ignorable="w14 w15 w16se wp14">
-  <w:p>
-    <w:pPr>
-      <w:pStyle w:val="Fuzeile"/>
-    </w:pPr>
-  </w:p>
-</w:ftr>
-</file>
-
-<file path=word/footer2.xml><?xml version="1.0" encoding="utf-8"?>
-<w:ftr xmlns:wpc="http://schemas.microsoft.com/office/word/2010/wordprocessingCanvas" xmlns:cx="http://schemas.microsoft.com/office/drawing/2014/chartex" xmlns:cx1="http://schemas.microsoft.com/office/drawing/2015/9/8/chartex" xmlns:mc="http://schemas.openxmlformats.org/markup-compatibility/2006" xmlns:o="urn:schemas-microsoft-com:office:office" xmlns:r="http://schemas.openxmlformats.org/officeDocument/2006/relationships" xmlns:m="http://schemas.openxmlformats.org/officeDocument/2006/math" xmlns:v="urn:schemas-microsoft-com:vml" xmlns:wp14="http://schemas.microsoft.com/office/word/2010/wordprocessingDrawing" xmlns:wp="http://schemas.openxmlformats.org/drawingml/2006/wordprocessingDrawing" xmlns:w10="urn:schemas-microsoft-com:office:word" xmlns:w="http://schemas.openxmlformats.org/wordprocessingml/2006/main" xmlns:w14="http://schemas.microsoft.com/office/word/2010/wordml" xmlns:w15="http://schemas.microsoft.com/office/word/2012/wordml" xmlns:w16se="http://schemas.microsoft.com/office/word/2015/wordml/symex" xmlns:wpg="http://schemas.microsoft.com/office/word/2010/wordprocessingGroup" xmlns:wpi="http://schemas.microsoft.com/office/word/2010/wordprocessingInk" xmlns:wne="http://schemas.microsoft.com/office/word/2006/wordml" xmlns:wps="http://schemas.microsoft.com/office/word/2010/wordprocessingShape" mc:Ignorable="w14 w15 w16se wp14">
+<w:ftr xmlns:wpc="http://schemas.microsoft.com/office/word/2010/wordprocessingCanvas" xmlns:cx="http://schemas.microsoft.com/office/drawing/2014/chartex" xmlns:cx1="http://schemas.microsoft.com/office/drawing/2015/9/8/chartex" xmlns:cx2="http://schemas.microsoft.com/office/drawing/2015/10/21/chartex" xmlns:cx3="http://schemas.microsoft.com/office/drawing/2016/5/9/chartex" xmlns:cx4="http://schemas.microsoft.com/office/drawing/2016/5/10/chartex" xmlns:cx5="http://schemas.microsoft.com/office/drawing/2016/5/11/chartex" xmlns:cx6="http://schemas.microsoft.com/office/drawing/2016/5/12/chartex" xmlns:cx7="http://schemas.microsoft.com/office/drawing/2016/5/13/chartex" xmlns:cx8="http://schemas.microsoft.com/office/drawing/2016/5/14/chartex" xmlns:mc="http://schemas.openxmlformats.org/markup-compatibility/2006" xmlns:aink="http://schemas.microsoft.com/office/drawing/2016/ink" xmlns:am3d="http://schemas.microsoft.com/office/drawing/2017/model3d" xmlns:o="urn:schemas-microsoft-com:office:office" xmlns:r="http://schemas.openxmlformats.org/officeDocument/2006/relationships" xmlns:m="http://schemas.openxmlformats.org/officeDocument/2006/math" xmlns:v="urn:schemas-microsoft-com:vml" xmlns:wp14="http://schemas.microsoft.com/office/word/2010/wordprocessingDrawing" xmlns:wp="http://schemas.openxmlformats.org/drawingml/2006/wordprocessingDrawing" xmlns:w10="urn:schemas-microsoft-com:office:word" xmlns:w="http://schemas.openxmlformats.org/wordprocessingml/2006/main" xmlns:w14="http://schemas.microsoft.com/office/word/2010/wordml" xmlns:w15="http://schemas.microsoft.com/office/word/2012/wordml" xmlns:w16cex="http://schemas.microsoft.com/office/word/2018/wordml/cex" xmlns:w16cid="http://schemas.microsoft.com/office/word/2016/wordml/cid" xmlns:w16="http://schemas.microsoft.com/office/word/2018/wordml" xmlns:w16sdtdh="http://schemas.microsoft.com/office/word/2020/wordml/sdtdatahash" xmlns:w16se="http://schemas.microsoft.com/office/word/2015/wordml/symex" xmlns:wpg="http://schemas.microsoft.com/office/word/2010/wordprocessingGroup" xmlns:wpi="http://schemas.microsoft.com/office/word/2010/wordprocessingInk" xmlns:wne="http://schemas.microsoft.com/office/word/2006/wordml" xmlns:wps="http://schemas.microsoft.com/office/word/2010/wordprocessingShape" mc:Ignorable="w14 w15 w16se w16cid w16 w16cex w16sdtdh wp14">
   <w:p>
     <w:pPr>
       <w:spacing w:before="240" w:after="240"/>
@@ -2125,7 +2379,7 @@
         </w:tcPr>
         <w:p>
           <w:pPr>
-            <w:pStyle w:val="Fuzeile"/>
+            <w:pStyle w:val="Footer"/>
             <w:rPr>
               <w:sz w:val="16"/>
             </w:rPr>
@@ -2146,7 +2400,7 @@
             <w:rPr>
               <w:sz w:val="16"/>
             </w:rPr>
-            <w:t>Eigerstrasse 74</w:t>
+            <w:t>Sportweg 5</w:t>
           </w:r>
           <w:r>
             <w:rPr>
@@ -2158,7 +2412,7 @@
             <w:rPr>
               <w:sz w:val="16"/>
             </w:rPr>
-            <w:t>3007 Bern</w:t>
+            <w:t>3097 Liebefeld</w:t>
           </w:r>
         </w:p>
       </w:tc>
@@ -2168,7 +2422,7 @@
         </w:tcPr>
         <w:p>
           <w:pPr>
-            <w:pStyle w:val="Fuzeile"/>
+            <w:pStyle w:val="Footer"/>
             <w:rPr>
               <w:sz w:val="16"/>
             </w:rPr>
@@ -2205,7 +2459,7 @@
         </w:tcPr>
         <w:p>
           <w:pPr>
-            <w:pStyle w:val="Fuzeile"/>
+            <w:pStyle w:val="Footer"/>
             <w:rPr>
               <w:sz w:val="16"/>
             </w:rPr>
@@ -2218,7 +2472,7 @@
         </w:tcPr>
         <w:p>
           <w:pPr>
-            <w:pStyle w:val="Fuzeile"/>
+            <w:pStyle w:val="Footer"/>
             <w:rPr>
               <w:sz w:val="16"/>
             </w:rPr>
@@ -2266,7 +2520,7 @@
   </w:tbl>
   <w:p>
     <w:pPr>
-      <w:pStyle w:val="Fuzeile"/>
+      <w:pStyle w:val="Footer"/>
       <w:rPr>
         <w:sz w:val="2"/>
       </w:rPr>
@@ -2275,18 +2529,8 @@
 </w:ftr>
 </file>
 
-<file path=word/footer3.xml><?xml version="1.0" encoding="utf-8"?>
-<w:ftr xmlns:wpc="http://schemas.microsoft.com/office/word/2010/wordprocessingCanvas" xmlns:cx="http://schemas.microsoft.com/office/drawing/2014/chartex" xmlns:cx1="http://schemas.microsoft.com/office/drawing/2015/9/8/chartex" xmlns:mc="http://schemas.openxmlformats.org/markup-compatibility/2006" xmlns:o="urn:schemas-microsoft-com:office:office" xmlns:r="http://schemas.openxmlformats.org/officeDocument/2006/relationships" xmlns:m="http://schemas.openxmlformats.org/officeDocument/2006/math" xmlns:v="urn:schemas-microsoft-com:vml" xmlns:wp14="http://schemas.microsoft.com/office/word/2010/wordprocessingDrawing" xmlns:wp="http://schemas.openxmlformats.org/drawingml/2006/wordprocessingDrawing" xmlns:w10="urn:schemas-microsoft-com:office:word" xmlns:w="http://schemas.openxmlformats.org/wordprocessingml/2006/main" xmlns:w14="http://schemas.microsoft.com/office/word/2010/wordml" xmlns:w15="http://schemas.microsoft.com/office/word/2012/wordml" xmlns:w16se="http://schemas.microsoft.com/office/word/2015/wordml/symex" xmlns:wpg="http://schemas.microsoft.com/office/word/2010/wordprocessingGroup" xmlns:wpi="http://schemas.microsoft.com/office/word/2010/wordprocessingInk" xmlns:wne="http://schemas.microsoft.com/office/word/2006/wordml" xmlns:wps="http://schemas.microsoft.com/office/word/2010/wordprocessingShape" mc:Ignorable="w14 w15 w16se wp14">
-  <w:p>
-    <w:pPr>
-      <w:pStyle w:val="Fuzeile"/>
-    </w:pPr>
-  </w:p>
-</w:ftr>
-</file>
-
 <file path=word/footnotes.xml><?xml version="1.0" encoding="utf-8"?>
-<w:footnotes xmlns:wpc="http://schemas.microsoft.com/office/word/2010/wordprocessingCanvas" xmlns:cx="http://schemas.microsoft.com/office/drawing/2014/chartex" xmlns:cx1="http://schemas.microsoft.com/office/drawing/2015/9/8/chartex" xmlns:mc="http://schemas.openxmlformats.org/markup-compatibility/2006" xmlns:o="urn:schemas-microsoft-com:office:office" xmlns:r="http://schemas.openxmlformats.org/officeDocument/2006/relationships" xmlns:m="http://schemas.openxmlformats.org/officeDocument/2006/math" xmlns:v="urn:schemas-microsoft-com:vml" xmlns:wp14="http://schemas.microsoft.com/office/word/2010/wordprocessingDrawing" xmlns:wp="http://schemas.openxmlformats.org/drawingml/2006/wordprocessingDrawing" xmlns:w10="urn:schemas-microsoft-com:office:word" xmlns:w="http://schemas.openxmlformats.org/wordprocessingml/2006/main" xmlns:w14="http://schemas.microsoft.com/office/word/2010/wordml" xmlns:w15="http://schemas.microsoft.com/office/word/2012/wordml" xmlns:w16se="http://schemas.microsoft.com/office/word/2015/wordml/symex" xmlns:wpg="http://schemas.microsoft.com/office/word/2010/wordprocessingGroup" xmlns:wpi="http://schemas.microsoft.com/office/word/2010/wordprocessingInk" xmlns:wne="http://schemas.microsoft.com/office/word/2006/wordml" xmlns:wps="http://schemas.microsoft.com/office/word/2010/wordprocessingShape" mc:Ignorable="w14 w15 w16se wp14">
+<w:footnotes xmlns:wpc="http://schemas.microsoft.com/office/word/2010/wordprocessingCanvas" xmlns:cx="http://schemas.microsoft.com/office/drawing/2014/chartex" xmlns:cx1="http://schemas.microsoft.com/office/drawing/2015/9/8/chartex" xmlns:cx2="http://schemas.microsoft.com/office/drawing/2015/10/21/chartex" xmlns:cx3="http://schemas.microsoft.com/office/drawing/2016/5/9/chartex" xmlns:cx4="http://schemas.microsoft.com/office/drawing/2016/5/10/chartex" xmlns:cx5="http://schemas.microsoft.com/office/drawing/2016/5/11/chartex" xmlns:cx6="http://schemas.microsoft.com/office/drawing/2016/5/12/chartex" xmlns:cx7="http://schemas.microsoft.com/office/drawing/2016/5/13/chartex" xmlns:cx8="http://schemas.microsoft.com/office/drawing/2016/5/14/chartex" xmlns:mc="http://schemas.openxmlformats.org/markup-compatibility/2006" xmlns:aink="http://schemas.microsoft.com/office/drawing/2016/ink" xmlns:am3d="http://schemas.microsoft.com/office/drawing/2017/model3d" xmlns:o="urn:schemas-microsoft-com:office:office" xmlns:r="http://schemas.openxmlformats.org/officeDocument/2006/relationships" xmlns:m="http://schemas.openxmlformats.org/officeDocument/2006/math" xmlns:v="urn:schemas-microsoft-com:vml" xmlns:wp14="http://schemas.microsoft.com/office/word/2010/wordprocessingDrawing" xmlns:wp="http://schemas.openxmlformats.org/drawingml/2006/wordprocessingDrawing" xmlns:w10="urn:schemas-microsoft-com:office:word" xmlns:w="http://schemas.openxmlformats.org/wordprocessingml/2006/main" xmlns:w14="http://schemas.microsoft.com/office/word/2010/wordml" xmlns:w15="http://schemas.microsoft.com/office/word/2012/wordml" xmlns:w16cex="http://schemas.microsoft.com/office/word/2018/wordml/cex" xmlns:w16cid="http://schemas.microsoft.com/office/word/2016/wordml/cid" xmlns:w16="http://schemas.microsoft.com/office/word/2018/wordml" xmlns:w16sdtdh="http://schemas.microsoft.com/office/word/2020/wordml/sdtdatahash" xmlns:w16se="http://schemas.microsoft.com/office/word/2015/wordml/symex" xmlns:wpg="http://schemas.microsoft.com/office/word/2010/wordprocessingGroup" xmlns:wpi="http://schemas.microsoft.com/office/word/2010/wordprocessingInk" xmlns:wne="http://schemas.microsoft.com/office/word/2006/wordml" xmlns:wps="http://schemas.microsoft.com/office/word/2010/wordprocessingShape" mc:Ignorable="w14 w15 w16se w16cid w16 w16cex w16sdtdh wp14">
   <w:footnote w:type="separator" w:id="-1">
     <w:p>
       <w:r>
@@ -2304,38 +2548,8 @@
 </w:footnotes>
 </file>
 
-<file path=word/header1.xml><?xml version="1.0" encoding="utf-8"?>
-<w:hdr xmlns:wpc="http://schemas.microsoft.com/office/word/2010/wordprocessingCanvas" xmlns:cx="http://schemas.microsoft.com/office/drawing/2014/chartex" xmlns:cx1="http://schemas.microsoft.com/office/drawing/2015/9/8/chartex" xmlns:mc="http://schemas.openxmlformats.org/markup-compatibility/2006" xmlns:o="urn:schemas-microsoft-com:office:office" xmlns:r="http://schemas.openxmlformats.org/officeDocument/2006/relationships" xmlns:m="http://schemas.openxmlformats.org/officeDocument/2006/math" xmlns:v="urn:schemas-microsoft-com:vml" xmlns:wp14="http://schemas.microsoft.com/office/word/2010/wordprocessingDrawing" xmlns:wp="http://schemas.openxmlformats.org/drawingml/2006/wordprocessingDrawing" xmlns:w10="urn:schemas-microsoft-com:office:word" xmlns:w="http://schemas.openxmlformats.org/wordprocessingml/2006/main" xmlns:w14="http://schemas.microsoft.com/office/word/2010/wordml" xmlns:w15="http://schemas.microsoft.com/office/word/2012/wordml" xmlns:w16se="http://schemas.microsoft.com/office/word/2015/wordml/symex" xmlns:wpg="http://schemas.microsoft.com/office/word/2010/wordprocessingGroup" xmlns:wpi="http://schemas.microsoft.com/office/word/2010/wordprocessingInk" xmlns:wne="http://schemas.microsoft.com/office/word/2006/wordml" xmlns:wps="http://schemas.microsoft.com/office/word/2010/wordprocessingShape" mc:Ignorable="w14 w15 w16se wp14">
-  <w:p>
-    <w:pPr>
-      <w:pStyle w:val="Kopfzeile"/>
-    </w:pPr>
-  </w:p>
-</w:hdr>
-</file>
-
-<file path=word/header2.xml><?xml version="1.0" encoding="utf-8"?>
-<w:hdr xmlns:wpc="http://schemas.microsoft.com/office/word/2010/wordprocessingCanvas" xmlns:cx="http://schemas.microsoft.com/office/drawing/2014/chartex" xmlns:cx1="http://schemas.microsoft.com/office/drawing/2015/9/8/chartex" xmlns:mc="http://schemas.openxmlformats.org/markup-compatibility/2006" xmlns:o="urn:schemas-microsoft-com:office:office" xmlns:r="http://schemas.openxmlformats.org/officeDocument/2006/relationships" xmlns:m="http://schemas.openxmlformats.org/officeDocument/2006/math" xmlns:v="urn:schemas-microsoft-com:vml" xmlns:wp14="http://schemas.microsoft.com/office/word/2010/wordprocessingDrawing" xmlns:wp="http://schemas.openxmlformats.org/drawingml/2006/wordprocessingDrawing" xmlns:w10="urn:schemas-microsoft-com:office:word" xmlns:w="http://schemas.openxmlformats.org/wordprocessingml/2006/main" xmlns:w14="http://schemas.microsoft.com/office/word/2010/wordml" xmlns:w15="http://schemas.microsoft.com/office/word/2012/wordml" xmlns:w16se="http://schemas.microsoft.com/office/word/2015/wordml/symex" xmlns:wpg="http://schemas.microsoft.com/office/word/2010/wordprocessingGroup" xmlns:wpi="http://schemas.microsoft.com/office/word/2010/wordprocessingInk" xmlns:wne="http://schemas.microsoft.com/office/word/2006/wordml" xmlns:wps="http://schemas.microsoft.com/office/word/2010/wordprocessingShape" mc:Ignorable="w14 w15 w16se wp14">
-  <w:p>
-    <w:pPr>
-      <w:pStyle w:val="Kopfzeile"/>
-    </w:pPr>
-  </w:p>
-</w:hdr>
-</file>
-
-<file path=word/header3.xml><?xml version="1.0" encoding="utf-8"?>
-<w:hdr xmlns:wpc="http://schemas.microsoft.com/office/word/2010/wordprocessingCanvas" xmlns:cx="http://schemas.microsoft.com/office/drawing/2014/chartex" xmlns:cx1="http://schemas.microsoft.com/office/drawing/2015/9/8/chartex" xmlns:mc="http://schemas.openxmlformats.org/markup-compatibility/2006" xmlns:o="urn:schemas-microsoft-com:office:office" xmlns:r="http://schemas.openxmlformats.org/officeDocument/2006/relationships" xmlns:m="http://schemas.openxmlformats.org/officeDocument/2006/math" xmlns:v="urn:schemas-microsoft-com:vml" xmlns:wp14="http://schemas.microsoft.com/office/word/2010/wordprocessingDrawing" xmlns:wp="http://schemas.openxmlformats.org/drawingml/2006/wordprocessingDrawing" xmlns:w10="urn:schemas-microsoft-com:office:word" xmlns:w="http://schemas.openxmlformats.org/wordprocessingml/2006/main" xmlns:w14="http://schemas.microsoft.com/office/word/2010/wordml" xmlns:w15="http://schemas.microsoft.com/office/word/2012/wordml" xmlns:w16se="http://schemas.microsoft.com/office/word/2015/wordml/symex" xmlns:wpg="http://schemas.microsoft.com/office/word/2010/wordprocessingGroup" xmlns:wpi="http://schemas.microsoft.com/office/word/2010/wordprocessingInk" xmlns:wne="http://schemas.microsoft.com/office/word/2006/wordml" xmlns:wps="http://schemas.microsoft.com/office/word/2010/wordprocessingShape" mc:Ignorable="w14 w15 w16se wp14">
-  <w:p>
-    <w:pPr>
-      <w:pStyle w:val="Kopfzeile"/>
-    </w:pPr>
-  </w:p>
-</w:hdr>
-</file>
-
 <file path=word/styles.xml><?xml version="1.0" encoding="utf-8"?>
-<w:styles xmlns:mc="http://schemas.openxmlformats.org/markup-compatibility/2006" xmlns:r="http://schemas.openxmlformats.org/officeDocument/2006/relationships" xmlns:w="http://schemas.openxmlformats.org/wordprocessingml/2006/main" xmlns:w14="http://schemas.microsoft.com/office/word/2010/wordml" xmlns:w15="http://schemas.microsoft.com/office/word/2012/wordml" xmlns:w16se="http://schemas.microsoft.com/office/word/2015/wordml/symex" mc:Ignorable="w14 w15 w16se">
+<w:styles xmlns:mc="http://schemas.openxmlformats.org/markup-compatibility/2006" xmlns:r="http://schemas.openxmlformats.org/officeDocument/2006/relationships" xmlns:w="http://schemas.openxmlformats.org/wordprocessingml/2006/main" xmlns:w14="http://schemas.microsoft.com/office/word/2010/wordml" xmlns:w15="http://schemas.microsoft.com/office/word/2012/wordml" xmlns:w16cex="http://schemas.microsoft.com/office/word/2018/wordml/cex" xmlns:w16cid="http://schemas.microsoft.com/office/word/2016/wordml/cid" xmlns:w16="http://schemas.microsoft.com/office/word/2018/wordml" xmlns:w16sdtdh="http://schemas.microsoft.com/office/word/2020/wordml/sdtdatahash" xmlns:w16se="http://schemas.microsoft.com/office/word/2015/wordml/symex" mc:Ignorable="w14 w15 w16se w16cid w16 w16cex w16sdtdh">
   <w:docDefaults>
     <w:rPrDefault>
       <w:rPr>
@@ -2347,7 +2561,7 @@
     </w:rPrDefault>
     <w:pPrDefault/>
   </w:docDefaults>
-  <w:latentStyles w:defLockedState="0" w:defUIPriority="99" w:defSemiHidden="0" w:defUnhideWhenUsed="0" w:defQFormat="0" w:count="371">
+  <w:latentStyles w:defLockedState="0" w:defUIPriority="99" w:defSemiHidden="0" w:defUnhideWhenUsed="0" w:defQFormat="0" w:count="376">
     <w:lsdException w:name="Normal" w:uiPriority="0" w:qFormat="1"/>
     <w:lsdException w:name="heading 1" w:uiPriority="9" w:qFormat="1"/>
     <w:lsdException w:name="heading 2" w:semiHidden="1" w:uiPriority="9" w:unhideWhenUsed="1" w:qFormat="1"/>
@@ -2719,8 +2933,13 @@
     <w:lsdException w:name="List Table 5 Dark Accent 6" w:uiPriority="50"/>
     <w:lsdException w:name="List Table 6 Colorful Accent 6" w:uiPriority="51"/>
     <w:lsdException w:name="List Table 7 Colorful Accent 6" w:uiPriority="52"/>
+    <w:lsdException w:name="Mention" w:semiHidden="1" w:unhideWhenUsed="1"/>
+    <w:lsdException w:name="Smart Hyperlink" w:semiHidden="1" w:unhideWhenUsed="1"/>
+    <w:lsdException w:name="Hashtag" w:semiHidden="1" w:unhideWhenUsed="1"/>
+    <w:lsdException w:name="Unresolved Mention" w:semiHidden="1" w:unhideWhenUsed="1"/>
+    <w:lsdException w:name="Smart Link" w:semiHidden="1" w:unhideWhenUsed="1"/>
   </w:latentStyles>
-  <w:style w:type="paragraph" w:default="1" w:styleId="Standard">
+  <w:style w:type="paragraph" w:default="1" w:styleId="Normal">
     <w:name w:val="Normal"/>
     <w:qFormat/>
     <w:rsid w:val="00DE5549"/>
@@ -2738,13 +2957,13 @@
       <w:lang w:eastAsia="de-DE"/>
     </w:rPr>
   </w:style>
-  <w:style w:type="character" w:default="1" w:styleId="Absatz-Standardschriftart">
+  <w:style w:type="character" w:default="1" w:styleId="DefaultParagraphFont">
     <w:name w:val="Default Paragraph Font"/>
     <w:uiPriority w:val="1"/>
     <w:semiHidden/>
     <w:unhideWhenUsed/>
   </w:style>
-  <w:style w:type="table" w:default="1" w:styleId="NormaleTabelle">
+  <w:style w:type="table" w:default="1" w:styleId="TableNormal">
     <w:name w:val="Normal Table"/>
     <w:uiPriority w:val="99"/>
     <w:semiHidden/>
@@ -2759,16 +2978,16 @@
       </w:tblCellMar>
     </w:tblPr>
   </w:style>
-  <w:style w:type="numbering" w:default="1" w:styleId="KeineListe">
+  <w:style w:type="numbering" w:default="1" w:styleId="NoList">
     <w:name w:val="No List"/>
     <w:uiPriority w:val="99"/>
     <w:semiHidden/>
     <w:unhideWhenUsed/>
   </w:style>
-  <w:style w:type="paragraph" w:styleId="Kopfzeile">
+  <w:style w:type="paragraph" w:styleId="Header">
     <w:name w:val="header"/>
-    <w:basedOn w:val="Standard"/>
-    <w:link w:val="KopfzeileZchn"/>
+    <w:basedOn w:val="Normal"/>
+    <w:link w:val="HeaderChar"/>
     <w:rsid w:val="00DE5549"/>
     <w:pPr>
       <w:tabs>
@@ -2777,10 +2996,10 @@
       </w:tabs>
     </w:pPr>
   </w:style>
-  <w:style w:type="character" w:customStyle="1" w:styleId="KopfzeileZchn">
-    <w:name w:val="Kopfzeile Zchn"/>
-    <w:basedOn w:val="Absatz-Standardschriftart"/>
-    <w:link w:val="Kopfzeile"/>
+  <w:style w:type="character" w:customStyle="1" w:styleId="HeaderChar">
+    <w:name w:val="Header Char"/>
+    <w:basedOn w:val="DefaultParagraphFont"/>
+    <w:link w:val="Header"/>
     <w:rsid w:val="00DE5549"/>
     <w:rPr>
       <w:rFonts w:ascii="Arial" w:eastAsia="Times New Roman" w:hAnsi="Arial" w:cs="Times New Roman"/>
@@ -2789,10 +3008,10 @@
       <w:lang w:eastAsia="de-DE"/>
     </w:rPr>
   </w:style>
-  <w:style w:type="paragraph" w:styleId="Fuzeile">
+  <w:style w:type="paragraph" w:styleId="Footer">
     <w:name w:val="footer"/>
-    <w:basedOn w:val="Standard"/>
-    <w:link w:val="FuzeileZchn"/>
+    <w:basedOn w:val="Normal"/>
+    <w:link w:val="FooterChar"/>
     <w:rsid w:val="00DE5549"/>
     <w:pPr>
       <w:tabs>
@@ -2801,10 +3020,10 @@
       </w:tabs>
     </w:pPr>
   </w:style>
-  <w:style w:type="character" w:customStyle="1" w:styleId="FuzeileZchn">
-    <w:name w:val="Fußzeile Zchn"/>
-    <w:basedOn w:val="Absatz-Standardschriftart"/>
-    <w:link w:val="Fuzeile"/>
+  <w:style w:type="character" w:customStyle="1" w:styleId="FooterChar">
+    <w:name w:val="Footer Char"/>
+    <w:basedOn w:val="DefaultParagraphFont"/>
+    <w:link w:val="Footer"/>
     <w:rsid w:val="00DE5549"/>
     <w:rPr>
       <w:rFonts w:ascii="Arial" w:eastAsia="Times New Roman" w:hAnsi="Arial" w:cs="Times New Roman"/>
@@ -2813,9 +3032,9 @@
       <w:lang w:eastAsia="de-DE"/>
     </w:rPr>
   </w:style>
-  <w:style w:type="table" w:styleId="Tabellenraster">
+  <w:style w:type="table" w:styleId="TableGrid">
     <w:name w:val="Table Grid"/>
-    <w:basedOn w:val="NormaleTabelle"/>
+    <w:basedOn w:val="TableNormal"/>
     <w:rsid w:val="00655EC4"/>
     <w:rPr>
       <w:rFonts w:ascii="Times New Roman" w:eastAsia="Times New Roman" w:hAnsi="Times New Roman" w:cs="Times New Roman"/>
@@ -2834,9 +3053,9 @@
       </w:tblBorders>
     </w:tblPr>
   </w:style>
-  <w:style w:type="table" w:styleId="Listentabelle4Akzent3">
+  <w:style w:type="table" w:styleId="ListTable4-Accent3">
     <w:name w:val="List Table 4 Accent 3"/>
-    <w:basedOn w:val="NormaleTabelle"/>
+    <w:basedOn w:val="TableNormal"/>
     <w:uiPriority w:val="49"/>
     <w:rsid w:val="0034749E"/>
     <w:tblPr>
@@ -2905,9 +3124,9 @@
       </w:tcPr>
     </w:tblStylePr>
   </w:style>
-  <w:style w:type="table" w:styleId="Listentabelle3Akzent3">
+  <w:style w:type="table" w:styleId="ListTable3-Accent3">
     <w:name w:val="List Table 3 Accent 3"/>
-    <w:basedOn w:val="NormaleTabelle"/>
+    <w:basedOn w:val="TableNormal"/>
     <w:uiPriority w:val="48"/>
     <w:rsid w:val="0029123D"/>
     <w:tblPr>

</xml_diff>

<commit_message>
Changed price and rechnungsvorlage
</commit_message>
<xml_diff>
--- a/BearFoods.BL/Vorlagen/Vorlage_Rechnung.docx
+++ b/BearFoods.BL/Vorlagen/Vorlage_Rechnung.docx
@@ -485,14 +485,12 @@
               </w:rPr>
               <w:t>-</w:t>
             </w:r>
-            <w:proofErr w:type="spellStart"/>
             <w:r>
               <w:rPr>
                 <w:sz w:val="16"/>
               </w:rPr>
               <w:t>RechnungsNummer</w:t>
             </w:r>
-            <w:proofErr w:type="spellEnd"/>
           </w:p>
           <w:p>
             <w:pPr>
@@ -532,7 +530,6 @@
               </w:rPr>
               <w:tab/>
             </w:r>
-            <w:proofErr w:type="spellStart"/>
             <w:r>
               <w:rPr>
                 <w:sz w:val="16"/>
@@ -540,7 +537,6 @@
               </w:rPr>
               <w:t>RechnungsDatum</w:t>
             </w:r>
-            <w:proofErr w:type="spellEnd"/>
           </w:p>
           <w:p>
             <w:pPr>
@@ -579,14 +575,12 @@
               </w:rPr>
               <w:tab/>
             </w:r>
-            <w:proofErr w:type="spellStart"/>
             <w:r>
               <w:rPr>
                 <w:sz w:val="16"/>
               </w:rPr>
               <w:t>LieferDatum</w:t>
             </w:r>
-            <w:proofErr w:type="spellEnd"/>
           </w:p>
           <w:p>
             <w:pPr>
@@ -1038,7 +1032,6 @@
                 <w:sz w:val="20"/>
               </w:rPr>
             </w:pPr>
-            <w:proofErr w:type="spellStart"/>
             <w:r>
               <w:rPr>
                 <w:rFonts w:cs="Arial"/>
@@ -1046,7 +1039,6 @@
               </w:rPr>
               <w:t>MengeBBQ</w:t>
             </w:r>
-            <w:proofErr w:type="spellEnd"/>
           </w:p>
         </w:tc>
         <w:tc>
@@ -1065,21 +1057,12 @@
                 <w:sz w:val="20"/>
               </w:rPr>
             </w:pPr>
-            <w:proofErr w:type="spellStart"/>
-            <w:r>
-              <w:rPr>
-                <w:rFonts w:cs="Arial"/>
-                <w:sz w:val="20"/>
-              </w:rPr>
-              <w:t>EinzelpreisBBQ</w:t>
-            </w:r>
-            <w:proofErr w:type="spellEnd"/>
-            <w:r>
-              <w:rPr>
-                <w:rFonts w:cs="Arial"/>
-                <w:sz w:val="20"/>
-              </w:rPr>
-              <w:t xml:space="preserve"> CHF</w:t>
+            <w:r>
+              <w:rPr>
+                <w:rFonts w:cs="Arial"/>
+                <w:sz w:val="20"/>
+              </w:rPr>
+              <w:t>EinzelpreisBBQ CHF</w:t>
             </w:r>
           </w:p>
         </w:tc>
@@ -1099,7 +1082,6 @@
                 <w:sz w:val="20"/>
               </w:rPr>
             </w:pPr>
-            <w:proofErr w:type="spellStart"/>
             <w:r>
               <w:rPr>
                 <w:rFonts w:cs="Arial"/>
@@ -1107,7 +1089,6 @@
               </w:rPr>
               <w:t>TotalBBQ</w:t>
             </w:r>
-            <w:proofErr w:type="spellEnd"/>
             <w:r>
               <w:rPr>
                 <w:rFonts w:cs="Arial"/>
@@ -1177,7 +1158,6 @@
                 <w:sz w:val="20"/>
               </w:rPr>
             </w:pPr>
-            <w:proofErr w:type="spellStart"/>
             <w:r>
               <w:rPr>
                 <w:rFonts w:cs="Arial"/>
@@ -1185,7 +1165,6 @@
               </w:rPr>
               <w:t>MengePizza</w:t>
             </w:r>
-            <w:proofErr w:type="spellEnd"/>
           </w:p>
         </w:tc>
         <w:tc>
@@ -1204,21 +1183,12 @@
                 <w:sz w:val="20"/>
               </w:rPr>
             </w:pPr>
-            <w:proofErr w:type="spellStart"/>
-            <w:r>
-              <w:rPr>
-                <w:rFonts w:cs="Arial"/>
-                <w:sz w:val="20"/>
-              </w:rPr>
-              <w:t>EinzelpreisPizza</w:t>
-            </w:r>
-            <w:proofErr w:type="spellEnd"/>
-            <w:r>
-              <w:rPr>
-                <w:rFonts w:cs="Arial"/>
-                <w:sz w:val="20"/>
-              </w:rPr>
-              <w:t xml:space="preserve"> CHF</w:t>
+            <w:r>
+              <w:rPr>
+                <w:rFonts w:cs="Arial"/>
+                <w:sz w:val="20"/>
+              </w:rPr>
+              <w:t>EinzelpreisPizza CHF</w:t>
             </w:r>
           </w:p>
         </w:tc>
@@ -1238,21 +1208,12 @@
                 <w:sz w:val="20"/>
               </w:rPr>
             </w:pPr>
-            <w:proofErr w:type="spellStart"/>
-            <w:r>
-              <w:rPr>
-                <w:rFonts w:cs="Arial"/>
-                <w:sz w:val="20"/>
-              </w:rPr>
-              <w:t>TotalPizza</w:t>
-            </w:r>
-            <w:proofErr w:type="spellEnd"/>
-            <w:r>
-              <w:rPr>
-                <w:rFonts w:cs="Arial"/>
-                <w:sz w:val="20"/>
-              </w:rPr>
-              <w:t xml:space="preserve"> CHF</w:t>
+            <w:r>
+              <w:rPr>
+                <w:rFonts w:cs="Arial"/>
+                <w:sz w:val="20"/>
+              </w:rPr>
+              <w:t>TotalPizza CHF</w:t>
             </w:r>
           </w:p>
         </w:tc>
@@ -1304,7 +1265,6 @@
                 <w:sz w:val="20"/>
               </w:rPr>
             </w:pPr>
-            <w:proofErr w:type="spellStart"/>
             <w:r>
               <w:rPr>
                 <w:rFonts w:cs="Arial"/>
@@ -1312,7 +1272,6 @@
               </w:rPr>
               <w:t>MengeJus</w:t>
             </w:r>
-            <w:proofErr w:type="spellEnd"/>
           </w:p>
         </w:tc>
         <w:tc>
@@ -1331,21 +1290,12 @@
                 <w:sz w:val="20"/>
               </w:rPr>
             </w:pPr>
-            <w:proofErr w:type="spellStart"/>
-            <w:r>
-              <w:rPr>
-                <w:rFonts w:cs="Arial"/>
-                <w:sz w:val="20"/>
-              </w:rPr>
-              <w:t>EinzelpreisJus</w:t>
-            </w:r>
-            <w:proofErr w:type="spellEnd"/>
-            <w:r>
-              <w:rPr>
-                <w:rFonts w:cs="Arial"/>
-                <w:sz w:val="20"/>
-              </w:rPr>
-              <w:t xml:space="preserve"> CHF</w:t>
+            <w:r>
+              <w:rPr>
+                <w:rFonts w:cs="Arial"/>
+                <w:sz w:val="20"/>
+              </w:rPr>
+              <w:t>EinzelpreisJus CHF</w:t>
             </w:r>
           </w:p>
         </w:tc>
@@ -1365,21 +1315,12 @@
                 <w:sz w:val="20"/>
               </w:rPr>
             </w:pPr>
-            <w:proofErr w:type="spellStart"/>
-            <w:r>
-              <w:rPr>
-                <w:rFonts w:cs="Arial"/>
-                <w:sz w:val="20"/>
-              </w:rPr>
-              <w:t>TotalJus</w:t>
-            </w:r>
-            <w:proofErr w:type="spellEnd"/>
-            <w:r>
-              <w:rPr>
-                <w:rFonts w:cs="Arial"/>
-                <w:sz w:val="20"/>
-              </w:rPr>
-              <w:t xml:space="preserve"> CHF</w:t>
+            <w:r>
+              <w:rPr>
+                <w:rFonts w:cs="Arial"/>
+                <w:sz w:val="20"/>
+              </w:rPr>
+              <w:t>TotalJus CHF</w:t>
             </w:r>
           </w:p>
         </w:tc>
@@ -1437,7 +1378,6 @@
                 <w:sz w:val="20"/>
               </w:rPr>
             </w:pPr>
-            <w:proofErr w:type="spellStart"/>
             <w:r>
               <w:rPr>
                 <w:rFonts w:cs="Arial"/>
@@ -1445,7 +1385,6 @@
               </w:rPr>
               <w:t>MengeJusSmall</w:t>
             </w:r>
-            <w:proofErr w:type="spellEnd"/>
           </w:p>
         </w:tc>
         <w:tc>
@@ -1464,21 +1403,12 @@
                 <w:sz w:val="20"/>
               </w:rPr>
             </w:pPr>
-            <w:proofErr w:type="spellStart"/>
-            <w:r>
-              <w:rPr>
-                <w:rFonts w:cs="Arial"/>
-                <w:sz w:val="20"/>
-              </w:rPr>
-              <w:t>EinzelpreisJusSmall</w:t>
-            </w:r>
-            <w:proofErr w:type="spellEnd"/>
-            <w:r>
-              <w:rPr>
-                <w:rFonts w:cs="Arial"/>
-                <w:sz w:val="20"/>
-              </w:rPr>
-              <w:t xml:space="preserve"> CHF</w:t>
+            <w:r>
+              <w:rPr>
+                <w:rFonts w:cs="Arial"/>
+                <w:sz w:val="20"/>
+              </w:rPr>
+              <w:t>EinzelpreisJusSmall CHF</w:t>
             </w:r>
           </w:p>
         </w:tc>
@@ -1498,21 +1428,12 @@
                 <w:sz w:val="20"/>
               </w:rPr>
             </w:pPr>
-            <w:proofErr w:type="spellStart"/>
-            <w:r>
-              <w:rPr>
-                <w:rFonts w:cs="Arial"/>
-                <w:sz w:val="20"/>
-              </w:rPr>
-              <w:t>TotalJusSmall</w:t>
-            </w:r>
-            <w:proofErr w:type="spellEnd"/>
-            <w:r>
-              <w:rPr>
-                <w:rFonts w:cs="Arial"/>
-                <w:sz w:val="20"/>
-              </w:rPr>
-              <w:t xml:space="preserve"> CHF</w:t>
+            <w:r>
+              <w:rPr>
+                <w:rFonts w:cs="Arial"/>
+                <w:sz w:val="20"/>
+              </w:rPr>
+              <w:t>TotalJusSmall CHF</w:t>
             </w:r>
           </w:p>
         </w:tc>
@@ -1571,7 +1492,6 @@
                 <w:sz w:val="20"/>
               </w:rPr>
             </w:pPr>
-            <w:proofErr w:type="spellStart"/>
             <w:r>
               <w:rPr>
                 <w:rFonts w:cs="Arial"/>
@@ -1579,7 +1499,6 @@
               </w:rPr>
               <w:t>MengeBBQSmall</w:t>
             </w:r>
-            <w:proofErr w:type="spellEnd"/>
           </w:p>
         </w:tc>
         <w:tc>
@@ -1598,21 +1517,12 @@
                 <w:sz w:val="20"/>
               </w:rPr>
             </w:pPr>
-            <w:proofErr w:type="spellStart"/>
-            <w:r>
-              <w:rPr>
-                <w:rFonts w:cs="Arial"/>
-                <w:sz w:val="20"/>
-              </w:rPr>
-              <w:t>EinzelpreisBBQSmall</w:t>
-            </w:r>
-            <w:proofErr w:type="spellEnd"/>
-            <w:r>
-              <w:rPr>
-                <w:rFonts w:cs="Arial"/>
-                <w:sz w:val="20"/>
-              </w:rPr>
-              <w:t xml:space="preserve"> CHF</w:t>
+            <w:r>
+              <w:rPr>
+                <w:rFonts w:cs="Arial"/>
+                <w:sz w:val="20"/>
+              </w:rPr>
+              <w:t>EinzelpreisBBQSmall CHF</w:t>
             </w:r>
           </w:p>
         </w:tc>
@@ -1632,21 +1542,12 @@
                 <w:sz w:val="20"/>
               </w:rPr>
             </w:pPr>
-            <w:proofErr w:type="spellStart"/>
-            <w:r>
-              <w:rPr>
-                <w:rFonts w:cs="Arial"/>
-                <w:sz w:val="20"/>
-              </w:rPr>
-              <w:t>TotalBBQSmall</w:t>
-            </w:r>
-            <w:proofErr w:type="spellEnd"/>
-            <w:r>
-              <w:rPr>
-                <w:rFonts w:cs="Arial"/>
-                <w:sz w:val="20"/>
-              </w:rPr>
-              <w:t xml:space="preserve"> CHF</w:t>
+            <w:r>
+              <w:rPr>
+                <w:rFonts w:cs="Arial"/>
+                <w:sz w:val="20"/>
+              </w:rPr>
+              <w:t>TotalBBQSmall CHF</w:t>
             </w:r>
           </w:p>
         </w:tc>
@@ -1771,7 +1672,6 @@
                 <w:sz w:val="20"/>
               </w:rPr>
             </w:pPr>
-            <w:proofErr w:type="spellStart"/>
             <w:r>
               <w:rPr>
                 <w:rFonts w:cs="Arial"/>
@@ -1779,7 +1679,6 @@
               </w:rPr>
               <w:t>SubTotal</w:t>
             </w:r>
-            <w:proofErr w:type="spellEnd"/>
             <w:r>
               <w:rPr>
                 <w:rFonts w:cs="Arial"/>
@@ -2096,7 +1995,21 @@
                 <w:sz w:val="16"/>
                 <w:szCs w:val="16"/>
               </w:rPr>
-              <w:t xml:space="preserve">Zahlungsbedingungen: Zahlung innerhalb von 14 Tagen ab Rechnungseingang </w:t>
+              <w:t xml:space="preserve">Zahlungsbedingungen: Zahlung innerhalb von </w:t>
+            </w:r>
+            <w:r>
+              <w:rPr>
+                <w:sz w:val="16"/>
+                <w:szCs w:val="16"/>
+              </w:rPr>
+              <w:t>30</w:t>
+            </w:r>
+            <w:r>
+              <w:rPr>
+                <w:sz w:val="16"/>
+                <w:szCs w:val="16"/>
+              </w:rPr>
+              <w:t xml:space="preserve"> Tagen ab Rechnungseingang </w:t>
             </w:r>
             <w:r>
               <w:rPr>
@@ -2157,17 +2070,8 @@
           <w:rFonts w:cs="Arial"/>
           <w:sz w:val="20"/>
         </w:rPr>
-        <w:t xml:space="preserve">Freundliche </w:t>
+        <w:t>Freundliche Grüsse</w:t>
       </w:r>
-      <w:proofErr w:type="spellStart"/>
-      <w:r>
-        <w:rPr>
-          <w:rFonts w:cs="Arial"/>
-          <w:sz w:val="20"/>
-        </w:rPr>
-        <w:t>Grüsse</w:t>
-      </w:r>
-      <w:proofErr w:type="spellEnd"/>
     </w:p>
     <w:p>
       <w:pPr>
@@ -2267,19 +2171,7 @@
       <w:rPr>
         <w:sz w:val="16"/>
       </w:rPr>
-      <w:instrText xml:space="preserve"> </w:instrText>
-    </w:r>
-    <w:r>
-      <w:rPr>
-        <w:sz w:val="16"/>
-      </w:rPr>
-      <w:instrText>PAGE</w:instrText>
-    </w:r>
-    <w:r>
-      <w:rPr>
-        <w:sz w:val="16"/>
-      </w:rPr>
-      <w:instrText xml:space="preserve">  \* Arabic  \* MERGEFORMAT </w:instrText>
+      <w:instrText xml:space="preserve"> PAGE  \* Arabic  \* MERGEFORMAT </w:instrText>
     </w:r>
     <w:r>
       <w:rPr>
@@ -2316,19 +2208,7 @@
       <w:rPr>
         <w:sz w:val="16"/>
       </w:rPr>
-      <w:instrText xml:space="preserve"> </w:instrText>
-    </w:r>
-    <w:r>
-      <w:rPr>
-        <w:sz w:val="16"/>
-      </w:rPr>
-      <w:instrText>NUMPAGES</w:instrText>
-    </w:r>
-    <w:r>
-      <w:rPr>
-        <w:sz w:val="16"/>
-      </w:rPr>
-      <w:instrText xml:space="preserve">  \* Arabic  \* MERGEFORMAT </w:instrText>
+      <w:instrText xml:space="preserve"> NUMPAGES  \* Arabic  \* MERGEFORMAT </w:instrText>
     </w:r>
     <w:r>
       <w:rPr>
@@ -2364,10 +2244,10 @@
       <w:tblLook w:val="04A0" w:firstRow="1" w:lastRow="0" w:firstColumn="1" w:lastColumn="0" w:noHBand="0" w:noVBand="1"/>
     </w:tblPr>
     <w:tblGrid>
-      <w:gridCol w:w="2333"/>
-      <w:gridCol w:w="2797"/>
-      <w:gridCol w:w="1869"/>
-      <w:gridCol w:w="2340"/>
+      <w:gridCol w:w="2243"/>
+      <w:gridCol w:w="3294"/>
+      <w:gridCol w:w="1164"/>
+      <w:gridCol w:w="2638"/>
     </w:tblGrid>
     <w:tr>
       <w:trPr>
@@ -2381,36 +2261,42 @@
           <w:pPr>
             <w:pStyle w:val="Footer"/>
             <w:rPr>
-              <w:sz w:val="16"/>
+              <w:sz w:val="20"/>
+              <w:szCs w:val="24"/>
             </w:rPr>
           </w:pPr>
           <w:r>
             <w:rPr>
-              <w:sz w:val="16"/>
+              <w:sz w:val="20"/>
+              <w:szCs w:val="24"/>
             </w:rPr>
             <w:t>Markus Trachsel</w:t>
           </w:r>
           <w:r>
             <w:rPr>
-              <w:sz w:val="16"/>
+              <w:sz w:val="20"/>
+              <w:szCs w:val="24"/>
             </w:rPr>
             <w:br/>
           </w:r>
           <w:r>
             <w:rPr>
-              <w:sz w:val="16"/>
+              <w:sz w:val="20"/>
+              <w:szCs w:val="24"/>
             </w:rPr>
             <w:t>Sportweg 5</w:t>
           </w:r>
           <w:r>
             <w:rPr>
-              <w:sz w:val="16"/>
+              <w:sz w:val="20"/>
+              <w:szCs w:val="24"/>
             </w:rPr>
             <w:br/>
           </w:r>
           <w:r>
             <w:rPr>
-              <w:sz w:val="16"/>
+              <w:sz w:val="20"/>
+              <w:szCs w:val="24"/>
             </w:rPr>
             <w:t>3097 Liebefeld</w:t>
           </w:r>
@@ -2418,50 +2304,43 @@
       </w:tc>
       <w:tc>
         <w:tcPr>
-          <w:tcW w:w="2797" w:type="dxa"/>
+          <w:tcW w:w="3427" w:type="dxa"/>
         </w:tcPr>
         <w:p>
           <w:pPr>
             <w:pStyle w:val="Footer"/>
             <w:rPr>
-              <w:sz w:val="16"/>
+              <w:sz w:val="20"/>
+              <w:szCs w:val="24"/>
             </w:rPr>
           </w:pPr>
           <w:r>
             <w:rPr>
-              <w:sz w:val="16"/>
+              <w:sz w:val="20"/>
+              <w:szCs w:val="24"/>
             </w:rPr>
-            <w:t>BEKB Kantonalbank</w:t>
+            <w:t xml:space="preserve">BEKB Kantonalbank </w:t>
           </w:r>
           <w:r>
             <w:rPr>
-              <w:sz w:val="16"/>
-            </w:rPr>
-            <w:t xml:space="preserve"> </w:t>
-          </w:r>
-          <w:r>
-            <w:rPr>
-              <w:sz w:val="16"/>
+              <w:sz w:val="20"/>
+              <w:szCs w:val="24"/>
             </w:rPr>
             <w:br/>
-          </w:r>
-          <w:r>
-            <w:rPr>
-              <w:sz w:val="16"/>
-            </w:rPr>
             <w:t>IBAN CH07 0079 0042 4642 0974 2</w:t>
           </w:r>
         </w:p>
       </w:tc>
       <w:tc>
         <w:tcPr>
-          <w:tcW w:w="1869" w:type="dxa"/>
+          <w:tcW w:w="1239" w:type="dxa"/>
         </w:tcPr>
         <w:p>
           <w:pPr>
             <w:pStyle w:val="Footer"/>
             <w:rPr>
-              <w:sz w:val="16"/>
+              <w:sz w:val="20"/>
+              <w:szCs w:val="24"/>
             </w:rPr>
           </w:pPr>
         </w:p>
@@ -2474,45 +2353,30 @@
           <w:pPr>
             <w:pStyle w:val="Footer"/>
             <w:rPr>
-              <w:sz w:val="16"/>
+              <w:sz w:val="20"/>
+              <w:szCs w:val="24"/>
             </w:rPr>
           </w:pPr>
           <w:r>
             <w:rPr>
-              <w:sz w:val="16"/>
+              <w:sz w:val="20"/>
+              <w:szCs w:val="24"/>
             </w:rPr>
-            <w:t>info@</w:t>
+            <w:t>markustrachsel@hotmail.com</w:t>
           </w:r>
           <w:r>
             <w:rPr>
-              <w:sz w:val="16"/>
-            </w:rPr>
-            <w:t>bearfoods</w:t>
-          </w:r>
-          <w:r>
-            <w:rPr>
-              <w:sz w:val="16"/>
-            </w:rPr>
-            <w:t>.ch</w:t>
-          </w:r>
-          <w:r>
-            <w:rPr>
-              <w:sz w:val="16"/>
+              <w:sz w:val="20"/>
+              <w:szCs w:val="24"/>
             </w:rPr>
             <w:t xml:space="preserve"> </w:t>
           </w:r>
           <w:r>
             <w:rPr>
-              <w:sz w:val="16"/>
+              <w:sz w:val="20"/>
+              <w:szCs w:val="24"/>
             </w:rPr>
             <w:br/>
-            <w:t>www.</w:t>
-          </w:r>
-          <w:r>
-            <w:rPr>
-              <w:sz w:val="16"/>
-            </w:rPr>
-            <w:t>bärfoods.ch</w:t>
           </w:r>
         </w:p>
       </w:tc>

</xml_diff>